<commit_message>
Update der Aufgaben, Szenarien und des Projektplans.
</commit_message>
<xml_diff>
--- a/Dokumente/Szenarien.docx
+++ b/Dokumente/Szenarien.docx
@@ -63,31 +63,26 @@
         <w:jc w:val="both"/>
       </w:pPr>
       <w:r>
-        <w:t xml:space="preserve">Martin überprüfte zunächst, ob jemand schon versucht hat ein </w:t>
-      </w:r>
-      <w:proofErr w:type="spellStart"/>
-      <w:r>
-        <w:t>Kart</w:t>
-      </w:r>
-      <w:proofErr w:type="spellEnd"/>
-      <w:r>
-        <w:t xml:space="preserve">-Rennen in seiner Stadt Münster in nächster Zeit zu organisieren.  Leider fand er </w:t>
-      </w:r>
-      <w:proofErr w:type="gramStart"/>
-      <w:r>
-        <w:t>kein solches</w:t>
-      </w:r>
-      <w:proofErr w:type="gramEnd"/>
-      <w:r>
-        <w:t xml:space="preserve"> Event. Deswegen stellte Martin selbst ein Event für ein </w:t>
-      </w:r>
-      <w:proofErr w:type="spellStart"/>
-      <w:r>
-        <w:t>Kartrennen</w:t>
-      </w:r>
-      <w:proofErr w:type="spellEnd"/>
-      <w:r>
-        <w:t xml:space="preserve"> ein. Um ein Event erfolgreich anzulegen, muss er dafür einige Angaben tätigten.  Dies betrifft Angaben, wie die Kategorie der Veranstaltung, den Termin, den Ort, die Anzahl der Personen, den Preis pro Person. </w:t>
+        <w:t xml:space="preserve">Martin </w:t>
+      </w:r>
+      <w:ins w:id="0" w:author="Alexander" w:date="2012-03-26T21:58:00Z">
+        <w:r>
+          <w:t>ruft die Erfassungsseite für die Anlage eines Events auf</w:t>
+        </w:r>
+        <w:r>
+          <w:t>.</w:t>
+        </w:r>
+        <w:r>
+          <w:t xml:space="preserve"> </w:t>
+        </w:r>
+      </w:ins>
+      <w:del w:id="1" w:author="Alexander" w:date="2012-03-26T21:58:00Z">
+        <w:r>
+          <w:delText xml:space="preserve">überprüfte zunächst, ob jemand schon versucht hat ein Kart-Rennen in seiner Stadt Münster in nächster Zeit zu organisieren.  Leider fand er kein solches Event. Deswegen stellte Martin selbst ein Event für ein Kartrennen ein. </w:delText>
+        </w:r>
+      </w:del>
+      <w:r>
+        <w:t xml:space="preserve">Um ein Event erfolgreich anzulegen, muss er dafür einige Angaben tätigten.  Dies betrifft Angaben, wie die Kategorie der Veranstaltung, den Termin, den Ort, die Anzahl der Personen, den Preis pro Person. </w:t>
       </w:r>
     </w:p>
     <w:p>
@@ -95,7 +90,20 @@
         <w:jc w:val="both"/>
       </w:pPr>
       <w:r>
-        <w:t xml:space="preserve">Martin macht folgende Angaben zu dem Event: Das Event wird in der Kategorie Sport und in der dortigen Unterkategorie Motorsport eingestellt. Es findet in drei Wochen am 13. April 2012  auf der </w:t>
+        <w:t>Martin macht folgende Angaben zu dem Event: Das Event wird in der Kategorie Sport und in der dortigen Unterkategorie Motorsport eingestellt. Es findet in drei Wochen am 13. April 2012</w:t>
+      </w:r>
+      <w:ins w:id="2" w:author="Alexander" w:date="2012-03-26T22:30:00Z">
+        <w:r>
+          <w:t xml:space="preserve"> um 17 Uhr</w:t>
+        </w:r>
+      </w:ins>
+      <w:del w:id="3" w:author="Alexander" w:date="2012-03-26T22:30:00Z">
+        <w:r>
+          <w:delText xml:space="preserve"> </w:delText>
+        </w:r>
+      </w:del>
+      <w:r>
+        <w:t xml:space="preserve"> auf der </w:t>
       </w:r>
       <w:proofErr w:type="spellStart"/>
       <w:r>
@@ -148,13 +156,699 @@
     </w:p>
     <w:p>
       <w:pPr>
+        <w:rPr>
+          <w:ins w:id="4" w:author="Alexander" w:date="2012-03-26T22:45:00Z"/>
+          <w:rFonts w:asciiTheme="majorHAnsi" w:eastAsiaTheme="majorEastAsia" w:hAnsiTheme="majorHAnsi" w:cstheme="majorBidi"/>
+          <w:b/>
+          <w:bCs/>
+          <w:color w:val="365F91" w:themeColor="accent1" w:themeShade="BF"/>
+          <w:sz w:val="28"/>
+          <w:szCs w:val="28"/>
+        </w:rPr>
+      </w:pPr>
+      <w:ins w:id="5" w:author="Alexander" w:date="2012-03-26T22:45:00Z">
+        <w:r>
+          <w:br w:type="page"/>
+        </w:r>
+      </w:ins>
+    </w:p>
+    <w:p>
+      <w:pPr>
         <w:pStyle w:val="berschrift1"/>
       </w:pPr>
       <w:r>
+        <w:lastRenderedPageBreak/>
         <w:t>Teilnehmen an einem Event</w:t>
       </w:r>
     </w:p>
-    <w:p/>
+    <w:p>
+      <w:pPr>
+        <w:rPr>
+          <w:ins w:id="6" w:author="Alexander" w:date="2012-03-26T22:04:00Z"/>
+        </w:rPr>
+      </w:pPr>
+      <w:ins w:id="7" w:author="Alexander" w:date="2012-03-26T21:58:00Z">
+        <w:r>
+          <w:t>Patrick W. ist ein absoluter Motorsport-Fan</w:t>
+        </w:r>
+      </w:ins>
+      <w:ins w:id="8" w:author="Alexander" w:date="2012-03-26T22:00:00Z">
+        <w:r>
+          <w:t xml:space="preserve"> und interessiert sich für alles, was schnell und laut ist</w:t>
+        </w:r>
+      </w:ins>
+      <w:ins w:id="9" w:author="Alexander" w:date="2012-03-26T21:58:00Z">
+        <w:r>
+          <w:t xml:space="preserve">. </w:t>
+        </w:r>
+      </w:ins>
+      <w:ins w:id="10" w:author="Alexander" w:date="2012-03-26T22:04:00Z">
+        <w:r>
+          <w:t xml:space="preserve">Daher </w:t>
+        </w:r>
+      </w:ins>
+      <w:ins w:id="11" w:author="Alexander" w:date="2012-03-26T21:59:00Z">
+        <w:r>
+          <w:t>verbringt</w:t>
+        </w:r>
+      </w:ins>
+      <w:ins w:id="12" w:author="Alexander" w:date="2012-03-26T22:00:00Z">
+        <w:r>
+          <w:t xml:space="preserve"> </w:t>
+        </w:r>
+      </w:ins>
+      <w:ins w:id="13" w:author="Alexander" w:date="2012-03-26T22:04:00Z">
+        <w:r>
+          <w:t xml:space="preserve">er </w:t>
+        </w:r>
+      </w:ins>
+      <w:ins w:id="14" w:author="Alexander" w:date="2012-03-26T22:00:00Z">
+        <w:r>
+          <w:t>jede</w:t>
+        </w:r>
+      </w:ins>
+      <w:ins w:id="15" w:author="Alexander" w:date="2012-03-26T21:59:00Z">
+        <w:r>
+          <w:t xml:space="preserve"> Stunde</w:t>
+        </w:r>
+      </w:ins>
+      <w:ins w:id="16" w:author="Alexander" w:date="2012-03-26T22:00:00Z">
+        <w:r>
+          <w:t xml:space="preserve"> seiner Freizeit</w:t>
+        </w:r>
+      </w:ins>
+      <w:ins w:id="17" w:author="Alexander" w:date="2012-03-26T21:59:00Z">
+        <w:r>
+          <w:t xml:space="preserve"> auf Rennpisten und Go</w:t>
+        </w:r>
+      </w:ins>
+      <w:ins w:id="18" w:author="Alexander" w:date="2012-03-26T22:11:00Z">
+        <w:r>
+          <w:t>-</w:t>
+        </w:r>
+      </w:ins>
+      <w:ins w:id="19" w:author="Alexander" w:date="2012-03-26T21:59:00Z">
+        <w:r>
+          <w:t>Kart</w:t>
+        </w:r>
+      </w:ins>
+      <w:ins w:id="20" w:author="Alexander" w:date="2012-03-26T22:00:00Z">
+        <w:r>
+          <w:t>-Bahnen</w:t>
+        </w:r>
+      </w:ins>
+      <w:ins w:id="21" w:author="Alexander" w:date="2012-03-26T22:04:00Z">
+        <w:r>
+          <w:t>. Mit seinem Hobby steht aber in seinem Freundes- und Bekanntenkreis aber ziemlich alleine dar und so ist er darauf angewiesen, andere Leute auf den Rennpisten und Go</w:t>
+        </w:r>
+      </w:ins>
+      <w:ins w:id="22" w:author="Alexander" w:date="2012-03-26T22:12:00Z">
+        <w:r>
+          <w:t>-</w:t>
+        </w:r>
+      </w:ins>
+      <w:ins w:id="23" w:author="Alexander" w:date="2012-03-26T22:04:00Z">
+        <w:r>
+          <w:t>Kart-Bahnen zu treffen, um mit diesen zusammen den Temporausch zu genießen.</w:t>
+        </w:r>
+      </w:ins>
+    </w:p>
+    <w:p>
+      <w:pPr>
+        <w:rPr>
+          <w:ins w:id="24" w:author="Alexander" w:date="2012-03-26T22:09:00Z"/>
+        </w:rPr>
+      </w:pPr>
+      <w:ins w:id="25" w:author="Alexander" w:date="2012-03-26T22:07:00Z">
+        <w:r>
+          <w:t>Heute</w:t>
+        </w:r>
+      </w:ins>
+      <w:ins w:id="26" w:author="Alexander" w:date="2012-03-26T22:35:00Z">
+        <w:r>
+          <w:t>, d.h. am 6. April 2012,</w:t>
+        </w:r>
+      </w:ins>
+      <w:ins w:id="27" w:author="Alexander" w:date="2012-03-26T22:07:00Z">
+        <w:r>
+          <w:t xml:space="preserve"> hat Patrick aber über die Medien von der Eventbörse </w:t>
+        </w:r>
+        <w:proofErr w:type="spellStart"/>
+        <w:r>
+          <w:t>Eventalizer</w:t>
+        </w:r>
+        <w:proofErr w:type="spellEnd"/>
+        <w:r>
+          <w:t xml:space="preserve"> gehört, auf der andere Menschen mit gleichen Hobbies gefunden werden können. </w:t>
+        </w:r>
+      </w:ins>
+      <w:ins w:id="28" w:author="Alexander" w:date="2012-03-26T22:08:00Z">
+        <w:r>
+          <w:t xml:space="preserve">Gleich nach der Arbeit </w:t>
+        </w:r>
+      </w:ins>
+      <w:ins w:id="29" w:author="Alexander" w:date="2012-03-26T22:09:00Z">
+        <w:r>
+          <w:t>besucht</w:t>
+        </w:r>
+      </w:ins>
+      <w:ins w:id="30" w:author="Alexander" w:date="2012-03-26T22:08:00Z">
+        <w:r>
+          <w:t xml:space="preserve"> Patrick die Seite und meldet sich </w:t>
+        </w:r>
+      </w:ins>
+      <w:ins w:id="31" w:author="Alexander" w:date="2012-03-26T22:09:00Z">
+        <w:r>
+          <w:t xml:space="preserve">bei </w:t>
+        </w:r>
+        <w:proofErr w:type="spellStart"/>
+        <w:r>
+          <w:t>Eventalizer</w:t>
+        </w:r>
+        <w:proofErr w:type="spellEnd"/>
+        <w:r>
+          <w:t xml:space="preserve"> </w:t>
+        </w:r>
+      </w:ins>
+      <w:ins w:id="32" w:author="Alexander" w:date="2012-03-26T22:10:00Z">
+        <w:r>
+          <w:t>mit dem Ziel, Leute, die genauso wie er auf Motorsport stehen, zu finden.</w:t>
+        </w:r>
+      </w:ins>
+    </w:p>
+    <w:p>
+      <w:pPr>
+        <w:jc w:val="both"/>
+        <w:rPr>
+          <w:ins w:id="33" w:author="Alexander" w:date="2012-03-26T22:42:00Z"/>
+        </w:rPr>
+      </w:pPr>
+      <w:ins w:id="34" w:author="Alexander" w:date="2012-03-26T22:09:00Z">
+        <w:r>
+          <w:t xml:space="preserve">Danach </w:t>
+        </w:r>
+      </w:ins>
+      <w:ins w:id="35" w:author="Alexander" w:date="2012-03-26T22:11:00Z">
+        <w:r>
+          <w:t>ruft</w:t>
+        </w:r>
+      </w:ins>
+      <w:ins w:id="36" w:author="Alexander" w:date="2012-03-26T22:09:00Z">
+        <w:r>
+          <w:t xml:space="preserve"> er </w:t>
+        </w:r>
+      </w:ins>
+      <w:ins w:id="37" w:author="Alexander" w:date="2012-03-26T22:11:00Z">
+        <w:r>
+          <w:t>die Eingabeseite für die Suche von Events auf.</w:t>
+        </w:r>
+      </w:ins>
+      <w:ins w:id="38" w:author="Alexander" w:date="2012-03-26T22:12:00Z">
+        <w:r>
+          <w:t xml:space="preserve"> Als Suchkriterien wählt der die Kategorie Sport mit der Unterkategorie Motorsport</w:t>
+        </w:r>
+      </w:ins>
+      <w:ins w:id="39" w:author="Alexander" w:date="2012-03-26T22:15:00Z">
+        <w:r>
+          <w:t xml:space="preserve"> und </w:t>
+        </w:r>
+      </w:ins>
+      <w:ins w:id="40" w:author="Alexander" w:date="2012-03-26T22:14:00Z">
+        <w:r>
+          <w:t>als Event-Ort seine Heimatstadt Münster</w:t>
+        </w:r>
+      </w:ins>
+      <w:ins w:id="41" w:author="Alexander" w:date="2012-03-26T22:15:00Z">
+        <w:r>
+          <w:t>. Danach beschränkt er den Suchzeitraum auf den April 2012 ein</w:t>
+        </w:r>
+      </w:ins>
+      <w:ins w:id="42" w:author="Alexander" w:date="2012-03-26T22:12:00Z">
+        <w:r>
+          <w:t xml:space="preserve"> und bestätigt die Suchanfrage</w:t>
+        </w:r>
+      </w:ins>
+      <w:ins w:id="43" w:author="Alexander" w:date="2012-03-26T22:13:00Z">
+        <w:r>
+          <w:t>. Daraufhin werden</w:t>
+        </w:r>
+      </w:ins>
+      <w:ins w:id="44" w:author="Alexander" w:date="2012-03-26T22:16:00Z">
+        <w:r>
+          <w:t xml:space="preserve"> ihm 20 Eventanzeigen als Treffer auf der Suchergebnisseite aufgelistet</w:t>
+        </w:r>
+      </w:ins>
+      <w:ins w:id="45" w:author="Alexander" w:date="2012-03-26T22:17:00Z">
+        <w:r>
+          <w:t>. Als nächst</w:t>
+        </w:r>
+      </w:ins>
+      <w:ins w:id="46" w:author="Alexander" w:date="2012-03-26T22:18:00Z">
+        <w:r>
+          <w:t xml:space="preserve"> mögliche Veranstaltung </w:t>
+        </w:r>
+      </w:ins>
+      <w:ins w:id="47" w:author="Alexander" w:date="2012-03-26T22:17:00Z">
+        <w:r>
+          <w:t>wird ihm ein</w:t>
+        </w:r>
+        <w:r>
+          <w:t xml:space="preserve"> Go-Kart-Event</w:t>
+        </w:r>
+      </w:ins>
+      <w:ins w:id="48" w:author="Alexander" w:date="2012-03-26T22:18:00Z">
+        <w:r>
+          <w:t xml:space="preserve"> am 13. April</w:t>
+        </w:r>
+      </w:ins>
+      <w:ins w:id="49" w:author="Alexander" w:date="2012-03-26T22:35:00Z">
+        <w:r>
+          <w:t xml:space="preserve"> 2012</w:t>
+        </w:r>
+      </w:ins>
+      <w:ins w:id="50" w:author="Alexander" w:date="2012-03-26T22:18:00Z">
+        <w:r>
+          <w:t xml:space="preserve"> </w:t>
+        </w:r>
+      </w:ins>
+      <w:ins w:id="51" w:author="Alexander" w:date="2012-03-26T22:31:00Z">
+        <w:r>
+          <w:t xml:space="preserve"> in </w:t>
+        </w:r>
+      </w:ins>
+      <w:ins w:id="52" w:author="Alexander" w:date="2012-03-26T22:18:00Z">
+        <w:r>
+          <w:t xml:space="preserve">Münster </w:t>
+        </w:r>
+        <w:r>
+          <w:t>angezeigt.</w:t>
+        </w:r>
+      </w:ins>
+      <w:ins w:id="53" w:author="Alexander" w:date="2012-03-26T22:19:00Z">
+        <w:r>
+          <w:t xml:space="preserve"> Da ihn dieses direkt interessiert ruft Patrick die Detailanzeige zu diesem Event auf. Auf diese Seite bekommt er die </w:t>
+        </w:r>
+      </w:ins>
+      <w:ins w:id="54" w:author="Alexander" w:date="2012-03-26T22:20:00Z">
+        <w:r>
+          <w:t xml:space="preserve">detaillierten </w:t>
+        </w:r>
+      </w:ins>
+      <w:ins w:id="55" w:author="Alexander" w:date="2012-03-26T22:19:00Z">
+        <w:r>
+          <w:t>Angaben zu dem Event angezeigt.</w:t>
+        </w:r>
+      </w:ins>
+      <w:ins w:id="56" w:author="Alexander" w:date="2012-03-26T22:20:00Z">
+        <w:r>
+          <w:t xml:space="preserve"> </w:t>
+        </w:r>
+      </w:ins>
+      <w:proofErr w:type="gramStart"/>
+      <w:ins w:id="57" w:author="Alexander" w:date="2012-03-26T22:12:00Z">
+        <w:r>
+          <w:t>Das</w:t>
+        </w:r>
+        <w:proofErr w:type="gramEnd"/>
+        <w:r>
+          <w:t xml:space="preserve"> Even</w:t>
+        </w:r>
+      </w:ins>
+      <w:ins w:id="58" w:author="Alexander" w:date="2012-03-26T22:20:00Z">
+        <w:r>
+          <w:t>t fi</w:t>
+        </w:r>
+      </w:ins>
+      <w:ins w:id="59" w:author="Alexander" w:date="2012-03-26T22:12:00Z">
+        <w:r>
+          <w:t>ndet</w:t>
+        </w:r>
+      </w:ins>
+      <w:ins w:id="60" w:author="Alexander" w:date="2012-03-26T22:20:00Z">
+        <w:r>
+          <w:t>, wie bereits auf der Suchergebnisseite angezeigt,</w:t>
+        </w:r>
+      </w:ins>
+      <w:ins w:id="61" w:author="Alexander" w:date="2012-03-26T22:12:00Z">
+        <w:r>
+          <w:t xml:space="preserve"> in drei Wochen am 13. April 2012 </w:t>
+        </w:r>
+      </w:ins>
+      <w:ins w:id="62" w:author="Alexander" w:date="2012-03-26T22:30:00Z">
+        <w:r>
+          <w:t>um 17 Uhr</w:t>
+        </w:r>
+      </w:ins>
+      <w:ins w:id="63" w:author="Alexander" w:date="2012-03-26T22:12:00Z">
+        <w:r>
+          <w:t xml:space="preserve"> auf der </w:t>
+        </w:r>
+        <w:proofErr w:type="spellStart"/>
+        <w:r>
+          <w:t>Kartbahn</w:t>
+        </w:r>
+        <w:proofErr w:type="spellEnd"/>
+        <w:r>
+          <w:t xml:space="preserve"> Racing Münster statt. Racing Münster liegt an der Mustermannstraße 11, 48165 Münster. Der Preis</w:t>
+        </w:r>
+      </w:ins>
+      <w:ins w:id="64" w:author="Alexander" w:date="2012-03-26T22:21:00Z">
+        <w:r>
+          <w:t xml:space="preserve"> für das Event beträgt</w:t>
+        </w:r>
+      </w:ins>
+      <w:ins w:id="65" w:author="Alexander" w:date="2012-03-26T22:12:00Z">
+        <w:r>
+          <w:t xml:space="preserve"> pro </w:t>
+        </w:r>
+      </w:ins>
+      <w:ins w:id="66" w:author="Alexander" w:date="2012-03-26T22:24:00Z">
+        <w:r>
+          <w:t>Teilnehmer</w:t>
+        </w:r>
+      </w:ins>
+      <w:ins w:id="67" w:author="Alexander" w:date="2012-03-26T22:12:00Z">
+        <w:r>
+          <w:t xml:space="preserve"> </w:t>
+        </w:r>
+        <w:r>
+          <w:t>15€</w:t>
+        </w:r>
+      </w:ins>
+      <w:ins w:id="68" w:author="Alexander" w:date="2012-03-26T22:21:00Z">
+        <w:r>
+          <w:t>, mit einer Mindestanzahl von</w:t>
+        </w:r>
+      </w:ins>
+      <w:ins w:id="69" w:author="Alexander" w:date="2012-03-26T22:22:00Z">
+        <w:r>
+          <w:t xml:space="preserve"> </w:t>
+        </w:r>
+      </w:ins>
+      <w:ins w:id="70" w:author="Alexander" w:date="2012-03-26T22:12:00Z">
+        <w:r>
+          <w:t xml:space="preserve">acht </w:t>
+        </w:r>
+      </w:ins>
+      <w:ins w:id="71" w:author="Alexander" w:date="2012-03-26T22:22:00Z">
+        <w:r>
+          <w:t xml:space="preserve">und einer maximalen Größe von </w:t>
+        </w:r>
+      </w:ins>
+      <w:ins w:id="72" w:author="Alexander" w:date="2012-03-26T22:12:00Z">
+        <w:r>
+          <w:t>15 Persone</w:t>
+        </w:r>
+      </w:ins>
+      <w:ins w:id="73" w:author="Alexander" w:date="2012-03-26T22:22:00Z">
+        <w:r>
+          <w:t>n.</w:t>
+        </w:r>
+      </w:ins>
+      <w:ins w:id="74" w:author="Alexander" w:date="2012-03-26T22:23:00Z">
+        <w:r>
+          <w:t xml:space="preserve"> Damit</w:t>
+        </w:r>
+      </w:ins>
+      <w:ins w:id="75" w:author="Alexander" w:date="2012-03-26T22:24:00Z">
+        <w:r>
+          <w:t xml:space="preserve"> </w:t>
+        </w:r>
+      </w:ins>
+      <w:proofErr w:type="gramStart"/>
+      <w:ins w:id="76" w:author="Alexander" w:date="2012-03-26T22:12:00Z">
+        <w:r>
+          <w:t>das</w:t>
+        </w:r>
+        <w:proofErr w:type="gramEnd"/>
+        <w:r>
+          <w:t xml:space="preserve"> Event stattfindet, muss die Mindestanzahl an Teilnehmern wen</w:t>
+        </w:r>
+        <w:r>
+          <w:t>igstens zwei Tage vor dem Event</w:t>
+        </w:r>
+      </w:ins>
+      <w:ins w:id="77" w:author="Alexander" w:date="2012-03-26T22:24:00Z">
+        <w:r>
+          <w:t>, d.h. am 11.</w:t>
+        </w:r>
+      </w:ins>
+      <w:ins w:id="78" w:author="Alexander" w:date="2012-03-26T22:25:00Z">
+        <w:r>
+          <w:t xml:space="preserve"> </w:t>
+        </w:r>
+      </w:ins>
+      <w:ins w:id="79" w:author="Alexander" w:date="2012-03-26T22:24:00Z">
+        <w:r>
+          <w:t>April</w:t>
+        </w:r>
+      </w:ins>
+      <w:ins w:id="80" w:author="Alexander" w:date="2012-03-26T22:36:00Z">
+        <w:r>
+          <w:t xml:space="preserve"> 2012</w:t>
+        </w:r>
+      </w:ins>
+      <w:ins w:id="81" w:author="Alexander" w:date="2012-03-26T22:25:00Z">
+        <w:r>
+          <w:t>, verpflichtend</w:t>
+        </w:r>
+      </w:ins>
+      <w:ins w:id="82" w:author="Alexander" w:date="2012-03-26T22:12:00Z">
+        <w:r>
+          <w:t xml:space="preserve"> angemeldet sein</w:t>
+        </w:r>
+      </w:ins>
+      <w:ins w:id="83" w:author="Alexander" w:date="2012-03-26T22:26:00Z">
+        <w:r>
+          <w:t>, um die Planungs</w:t>
+        </w:r>
+      </w:ins>
+      <w:ins w:id="84" w:author="Alexander" w:date="2012-03-26T22:32:00Z">
+        <w:r>
+          <w:t>s</w:t>
+        </w:r>
+      </w:ins>
+      <w:ins w:id="85" w:author="Alexander" w:date="2012-03-26T22:26:00Z">
+        <w:r>
+          <w:t>icherheit für alle Teilnehmer zu garantieren</w:t>
+        </w:r>
+      </w:ins>
+      <w:ins w:id="86" w:author="Alexander" w:date="2012-03-26T22:12:00Z">
+        <w:r>
+          <w:t xml:space="preserve">. </w:t>
+        </w:r>
+      </w:ins>
+      <w:ins w:id="87" w:author="Alexander" w:date="2012-03-26T22:25:00Z">
+        <w:r>
+          <w:t>Dies leuchte Patrick auch ein</w:t>
+        </w:r>
+      </w:ins>
+      <w:ins w:id="88" w:author="Alexander" w:date="2012-03-26T22:26:00Z">
+        <w:r>
+          <w:t xml:space="preserve"> und nach einem kurzen </w:t>
+        </w:r>
+      </w:ins>
+      <w:ins w:id="89" w:author="Alexander" w:date="2012-03-26T22:27:00Z">
+        <w:r>
+          <w:t>Blick in seinen</w:t>
+        </w:r>
+      </w:ins>
+      <w:ins w:id="90" w:author="Alexander" w:date="2012-03-26T22:26:00Z">
+        <w:r>
+          <w:t xml:space="preserve"> Terminkalender stellt er fest, dass er am</w:t>
+        </w:r>
+      </w:ins>
+      <w:ins w:id="91" w:author="Alexander" w:date="2012-03-26T22:27:00Z">
+        <w:r>
+          <w:t xml:space="preserve"> 13. April auch Zeit hat. Daraufhin ruft er die Teilnahmeseite zu diesem Event auf. </w:t>
+        </w:r>
+      </w:ins>
+      <w:ins w:id="92" w:author="Alexander" w:date="2012-03-26T22:28:00Z">
+        <w:r>
+          <w:t xml:space="preserve">Auf dieser Seite </w:t>
+        </w:r>
+        <w:r>
+          <w:t xml:space="preserve">bestätigt er die Teilnahme an diesem Event, womit </w:t>
+        </w:r>
+      </w:ins>
+      <w:ins w:id="93" w:author="Alexander" w:date="2012-03-26T22:33:00Z">
+        <w:r>
+          <w:t xml:space="preserve">eine Nachricht mit seiner verpflichtenden Teilnahme, sowie mit </w:t>
+        </w:r>
+      </w:ins>
+      <w:ins w:id="94" w:author="Alexander" w:date="2012-03-26T22:28:00Z">
+        <w:r>
+          <w:t>seine</w:t>
+        </w:r>
+      </w:ins>
+      <w:ins w:id="95" w:author="Alexander" w:date="2012-03-26T22:33:00Z">
+        <w:r>
+          <w:t>n</w:t>
+        </w:r>
+      </w:ins>
+      <w:ins w:id="96" w:author="Alexander" w:date="2012-03-26T22:28:00Z">
+        <w:r>
+          <w:t xml:space="preserve"> Adressdaten an den Event-O</w:t>
+        </w:r>
+      </w:ins>
+      <w:ins w:id="97" w:author="Alexander" w:date="2012-03-26T22:29:00Z">
+        <w:r>
+          <w:t>rganisator, einem Martin G.</w:t>
+        </w:r>
+      </w:ins>
+      <w:ins w:id="98" w:author="Alexander" w:date="2012-03-26T22:33:00Z">
+        <w:r>
+          <w:t>,</w:t>
+        </w:r>
+      </w:ins>
+      <w:ins w:id="99" w:author="Alexander" w:date="2012-03-26T22:29:00Z">
+        <w:r>
+          <w:t xml:space="preserve"> übermittelt </w:t>
+        </w:r>
+      </w:ins>
+      <w:ins w:id="100" w:author="Alexander" w:date="2012-03-26T22:33:00Z">
+        <w:r>
+          <w:t>wird</w:t>
+        </w:r>
+      </w:ins>
+      <w:ins w:id="101" w:author="Alexander" w:date="2012-03-26T22:29:00Z">
+        <w:r>
+          <w:t>.</w:t>
+        </w:r>
+      </w:ins>
+      <w:ins w:id="102" w:author="Alexander" w:date="2012-03-26T22:41:00Z">
+        <w:r>
+          <w:t xml:space="preserve"> </w:t>
+        </w:r>
+      </w:ins>
+      <w:ins w:id="103" w:author="Alexander" w:date="2012-03-26T22:33:00Z">
+        <w:r>
+          <w:t xml:space="preserve">Glücklich und voller Vorfreunde </w:t>
+        </w:r>
+      </w:ins>
+      <w:ins w:id="104" w:author="Alexander" w:date="2012-03-26T22:34:00Z">
+        <w:r>
+          <w:t>meldet sich</w:t>
+        </w:r>
+      </w:ins>
+      <w:ins w:id="105" w:author="Alexander" w:date="2012-03-26T22:33:00Z">
+        <w:r>
+          <w:t xml:space="preserve"> Patrick</w:t>
+        </w:r>
+      </w:ins>
+      <w:ins w:id="106" w:author="Alexander" w:date="2012-03-26T22:34:00Z">
+        <w:r>
+          <w:t xml:space="preserve"> von der Eventbörse ab.</w:t>
+        </w:r>
+      </w:ins>
+      <w:ins w:id="107" w:author="Alexander" w:date="2012-03-26T22:33:00Z">
+        <w:r>
+          <w:t xml:space="preserve"> </w:t>
+        </w:r>
+      </w:ins>
+    </w:p>
+    <w:p>
+      <w:pPr>
+        <w:jc w:val="both"/>
+      </w:pPr>
+      <w:ins w:id="108" w:author="Alexander" w:date="2012-03-26T22:36:00Z">
+        <w:r>
+          <w:t>Sieben Tage später trifft sich Patrick um 17 Uhr Martin</w:t>
+        </w:r>
+      </w:ins>
+      <w:ins w:id="109" w:author="Alexander" w:date="2012-03-26T22:37:00Z">
+        <w:r>
+          <w:t xml:space="preserve"> G. sowie 10 anderen, über </w:t>
+        </w:r>
+        <w:proofErr w:type="spellStart"/>
+        <w:r>
+          <w:t>Eventalizer</w:t>
+        </w:r>
+        <w:proofErr w:type="spellEnd"/>
+        <w:r>
+          <w:t xml:space="preserve"> gefundene und angemeldete</w:t>
+        </w:r>
+      </w:ins>
+      <w:ins w:id="110" w:author="Alexander" w:date="2012-03-26T22:38:00Z">
+        <w:r>
+          <w:t xml:space="preserve"> Teiln</w:t>
+        </w:r>
+        <w:r>
+          <w:t xml:space="preserve">ehmer. Nach einem hart umkämpfen Rennen, bei dem Patrick beim Überrunden von einem anderen Teilnehmer in die Bande gedrängt wurde und daher nur </w:t>
+        </w:r>
+      </w:ins>
+      <w:ins w:id="111" w:author="Alexander" w:date="2012-03-26T22:39:00Z">
+        <w:r>
+          <w:t>Zweiter</w:t>
+        </w:r>
+      </w:ins>
+      <w:ins w:id="112" w:author="Alexander" w:date="2012-03-26T22:38:00Z">
+        <w:r>
+          <w:t xml:space="preserve"> geworden ist</w:t>
+        </w:r>
+      </w:ins>
+      <w:ins w:id="113" w:author="Alexander" w:date="2012-03-26T22:39:00Z">
+        <w:r>
+          <w:t>, sitzen die Teilnehmer bei einem alkoholfreien Weizenbier zusammen</w:t>
+        </w:r>
+      </w:ins>
+      <w:ins w:id="114" w:author="Alexander" w:date="2012-03-26T22:40:00Z">
+        <w:r>
+          <w:t>. Sie</w:t>
+        </w:r>
+      </w:ins>
+      <w:ins w:id="115" w:author="Alexander" w:date="2012-03-26T22:39:00Z">
+        <w:r>
+          <w:t xml:space="preserve"> reden über alle möglichen Motorsport-Terminen und</w:t>
+        </w:r>
+      </w:ins>
+      <w:ins w:id="116" w:author="Alexander" w:date="2012-03-26T22:40:00Z">
+        <w:r>
+          <w:t xml:space="preserve"> vereinbaren, </w:t>
+        </w:r>
+      </w:ins>
+      <w:ins w:id="117" w:author="Alexander" w:date="2012-03-26T22:43:00Z">
+        <w:r>
+          <w:t xml:space="preserve">in 4 Wochen </w:t>
+        </w:r>
+      </w:ins>
+      <w:ins w:id="118" w:author="Alexander" w:date="2012-03-26T22:40:00Z">
+        <w:r>
+          <w:t xml:space="preserve">ein weiteres Go-Kart-Event durchzuführen. </w:t>
+        </w:r>
+      </w:ins>
+      <w:ins w:id="119" w:author="Alexander" w:date="2012-03-26T22:41:00Z">
+        <w:r>
+          <w:t xml:space="preserve">Diesmal erklärt sich Patrick dafür bereit, auf der Eventbörse </w:t>
+        </w:r>
+        <w:proofErr w:type="spellStart"/>
+        <w:r>
+          <w:t>Eventalizer</w:t>
+        </w:r>
+        <w:proofErr w:type="spellEnd"/>
+        <w:r>
+          <w:t xml:space="preserve"> ein Veranstaltungsangebot</w:t>
+        </w:r>
+      </w:ins>
+      <w:ins w:id="120" w:author="Alexander" w:date="2012-03-26T22:42:00Z">
+        <w:r>
+          <w:t xml:space="preserve"> einzustellen, an dem </w:t>
+        </w:r>
+        <w:r>
+          <w:t>die anderen Motorsport</w:t>
+        </w:r>
+      </w:ins>
+      <w:ins w:id="121" w:author="Alexander" w:date="2012-03-26T22:45:00Z">
+        <w:r>
+          <w:t>b</w:t>
+        </w:r>
+      </w:ins>
+      <w:ins w:id="122" w:author="Alexander" w:date="2012-03-26T22:42:00Z">
+        <w:r>
+          <w:t>egeisterten teilnehmen können.</w:t>
+        </w:r>
+      </w:ins>
+    </w:p>
     <w:sectPr>
       <w:pgSz w:w="11906" w:h="16838"/>
       <w:pgMar w:top="1417" w:right="1417" w:bottom="1134" w:left="1417" w:header="708" w:footer="708" w:gutter="0"/>
@@ -429,6 +1123,36 @@
       <w:kern w:val="28"/>
       <w:sz w:val="52"/>
       <w:szCs w:val="52"/>
+    </w:rPr>
+  </w:style>
+  <w:style w:type="paragraph" w:styleId="Sprechblasentext">
+    <w:name w:val="Balloon Text"/>
+    <w:basedOn w:val="Standard"/>
+    <w:link w:val="SprechblasentextZchn"/>
+    <w:uiPriority w:val="99"/>
+    <w:semiHidden/>
+    <w:unhideWhenUsed/>
+    <w:rsid w:val="0080257F"/>
+    <w:pPr>
+      <w:spacing w:after="0" w:line="240" w:lineRule="auto"/>
+    </w:pPr>
+    <w:rPr>
+      <w:rFonts w:ascii="Tahoma" w:hAnsi="Tahoma" w:cs="Tahoma"/>
+      <w:sz w:val="16"/>
+      <w:szCs w:val="16"/>
+    </w:rPr>
+  </w:style>
+  <w:style w:type="character" w:customStyle="1" w:styleId="SprechblasentextZchn">
+    <w:name w:val="Sprechblasentext Zchn"/>
+    <w:basedOn w:val="Absatz-Standardschriftart"/>
+    <w:link w:val="Sprechblasentext"/>
+    <w:uiPriority w:val="99"/>
+    <w:semiHidden/>
+    <w:rsid w:val="0080257F"/>
+    <w:rPr>
+      <w:rFonts w:ascii="Tahoma" w:hAnsi="Tahoma" w:cs="Tahoma"/>
+      <w:sz w:val="16"/>
+      <w:szCs w:val="16"/>
     </w:rPr>
   </w:style>
 </w:styles>

</xml_diff>